<commit_message>
Se agregó la funcionalidad de verificar la provincia y mostrarla
</commit_message>
<xml_diff>
--- a/placas/Pruebs de funcionamiento.docx
+++ b/placas/Pruebs de funcionamiento.docx
@@ -9,6 +9,9 @@
     </w:p>
     <w:p>
       <w:r>
+        <w:rPr>
+          <w:noProof/>
+        </w:rPr>
         <w:drawing>
           <wp:inline distT="0" distB="0" distL="0" distR="0" wp14:anchorId="315624A3" wp14:editId="1F568B22">
             <wp:extent cx="5612130" cy="3024505"/>
@@ -53,6 +56,9 @@
     </w:p>
     <w:p>
       <w:r>
+        <w:rPr>
+          <w:noProof/>
+        </w:rPr>
         <w:drawing>
           <wp:inline distT="0" distB="0" distL="0" distR="0" wp14:anchorId="485E3D37" wp14:editId="24A7EB39">
             <wp:extent cx="5612130" cy="3806825"/>
@@ -97,6 +103,9 @@
     </w:p>
     <w:p>
       <w:r>
+        <w:rPr>
+          <w:noProof/>
+        </w:rPr>
         <w:lastRenderedPageBreak/>
         <w:drawing>
           <wp:inline distT="0" distB="0" distL="0" distR="0" wp14:anchorId="73F97AE4" wp14:editId="542CFC26">
@@ -142,6 +151,9 @@
     </w:p>
     <w:p>
       <w:r>
+        <w:rPr>
+          <w:noProof/>
+        </w:rPr>
         <w:drawing>
           <wp:inline distT="0" distB="0" distL="0" distR="0" wp14:anchorId="0ECD0244" wp14:editId="7A671526">
             <wp:extent cx="5612130" cy="3192780"/>
@@ -181,6 +193,9 @@
     </w:p>
     <w:p>
       <w:r>
+        <w:rPr>
+          <w:noProof/>
+        </w:rPr>
         <w:lastRenderedPageBreak/>
         <w:drawing>
           <wp:inline distT="0" distB="0" distL="0" distR="0" wp14:anchorId="2F855434" wp14:editId="3A632B8D">
@@ -221,6 +236,9 @@
     </w:p>
     <w:p>
       <w:r>
+        <w:rPr>
+          <w:noProof/>
+        </w:rPr>
         <w:drawing>
           <wp:inline distT="0" distB="0" distL="0" distR="0" wp14:anchorId="420C94AE" wp14:editId="264D16FA">
             <wp:extent cx="5612130" cy="3416300"/>
@@ -265,6 +283,9 @@
     </w:p>
     <w:p>
       <w:r>
+        <w:rPr>
+          <w:noProof/>
+        </w:rPr>
         <w:lastRenderedPageBreak/>
         <w:drawing>
           <wp:inline distT="0" distB="0" distL="0" distR="0" wp14:anchorId="46CAECC4" wp14:editId="1B5D61E8">
@@ -311,6 +332,9 @@
     </w:p>
     <w:p>
       <w:r>
+        <w:rPr>
+          <w:noProof/>
+        </w:rPr>
         <w:drawing>
           <wp:inline distT="0" distB="0" distL="0" distR="0" wp14:anchorId="4F597631" wp14:editId="2096FEE9">
             <wp:extent cx="5612130" cy="3250565"/>
@@ -350,6 +374,9 @@
     </w:p>
     <w:p>
       <w:r>
+        <w:rPr>
+          <w:noProof/>
+        </w:rPr>
         <w:lastRenderedPageBreak/>
         <w:drawing>
           <wp:inline distT="0" distB="0" distL="0" distR="0" wp14:anchorId="77FD51FA" wp14:editId="472B7247">
@@ -390,6 +417,9 @@
     </w:p>
     <w:p>
       <w:r>
+        <w:rPr>
+          <w:noProof/>
+        </w:rPr>
         <w:drawing>
           <wp:inline distT="0" distB="0" distL="0" distR="0" wp14:anchorId="2F4F22F7" wp14:editId="06D7C9F4">
             <wp:extent cx="5612130" cy="3392170"/>
@@ -429,6 +459,9 @@
     </w:p>
     <w:p>
       <w:r>
+        <w:rPr>
+          <w:noProof/>
+        </w:rPr>
         <w:lastRenderedPageBreak/>
         <w:drawing>
           <wp:inline distT="0" distB="0" distL="0" distR="0" wp14:anchorId="25A6053D" wp14:editId="5F87A503">
@@ -469,6 +502,9 @@
     </w:p>
     <w:p>
       <w:r>
+        <w:rPr>
+          <w:noProof/>
+        </w:rPr>
         <w:drawing>
           <wp:inline distT="0" distB="0" distL="0" distR="0" wp14:anchorId="62620A88" wp14:editId="177E9BCF">
             <wp:extent cx="5612130" cy="3102610"/>
@@ -494,6 +530,255 @@
                     <a:xfrm>
                       <a:off x="0" y="0"/>
                       <a:ext cx="5612130" cy="3102610"/>
+                    </a:xfrm>
+                    <a:prstGeom prst="rect">
+                      <a:avLst/>
+                    </a:prstGeom>
+                  </pic:spPr>
+                </pic:pic>
+              </a:graphicData>
+            </a:graphic>
+          </wp:inline>
+        </w:drawing>
+      </w:r>
+    </w:p>
+    <w:p/>
+    <w:p>
+      <w:pPr>
+        <w:jc w:val="center"/>
+        <w:rPr>
+          <w:b/>
+          <w:bCs/>
+          <w:color w:val="FF0000"/>
+          <w:sz w:val="32"/>
+          <w:szCs w:val="32"/>
+        </w:rPr>
+      </w:pPr>
+      <w:r>
+        <w:rPr>
+          <w:b/>
+          <w:bCs/>
+          <w:color w:val="FF0000"/>
+          <w:sz w:val="32"/>
+          <w:szCs w:val="32"/>
+        </w:rPr>
+        <w:t>PROVINCIAS</w:t>
+      </w:r>
+    </w:p>
+    <w:p>
+      <w:pPr>
+        <w:jc w:val="center"/>
+        <w:rPr>
+          <w:b/>
+          <w:bCs/>
+          <w:color w:val="FF0000"/>
+          <w:sz w:val="32"/>
+          <w:szCs w:val="32"/>
+        </w:rPr>
+      </w:pPr>
+      <w:r>
+        <w:rPr>
+          <w:b/>
+          <w:bCs/>
+          <w:color w:val="FF0000"/>
+          <w:sz w:val="32"/>
+          <w:szCs w:val="32"/>
+        </w:rPr>
+        <w:lastRenderedPageBreak/>
+        <w:drawing>
+          <wp:inline distT="0" distB="0" distL="0" distR="0" wp14:anchorId="38615A48" wp14:editId="5E452E7C">
+            <wp:extent cx="5612130" cy="3265170"/>
+            <wp:effectExtent l="0" t="0" r="7620" b="0"/>
+            <wp:docPr id="1910991068" name="Imagen 1"/>
+            <wp:cNvGraphicFramePr>
+              <a:graphicFrameLocks xmlns:a="http://schemas.openxmlformats.org/drawingml/2006/main" noChangeAspect="1"/>
+            </wp:cNvGraphicFramePr>
+            <a:graphic xmlns:a="http://schemas.openxmlformats.org/drawingml/2006/main">
+              <a:graphicData uri="http://schemas.openxmlformats.org/drawingml/2006/picture">
+                <pic:pic xmlns:pic="http://schemas.openxmlformats.org/drawingml/2006/picture">
+                  <pic:nvPicPr>
+                    <pic:cNvPr id="1910991068" name=""/>
+                    <pic:cNvPicPr/>
+                  </pic:nvPicPr>
+                  <pic:blipFill>
+                    <a:blip r:embed="rId15"/>
+                    <a:stretch>
+                      <a:fillRect/>
+                    </a:stretch>
+                  </pic:blipFill>
+                  <pic:spPr>
+                    <a:xfrm>
+                      <a:off x="0" y="0"/>
+                      <a:ext cx="5612130" cy="3265170"/>
+                    </a:xfrm>
+                    <a:prstGeom prst="rect">
+                      <a:avLst/>
+                    </a:prstGeom>
+                  </pic:spPr>
+                </pic:pic>
+              </a:graphicData>
+            </a:graphic>
+          </wp:inline>
+        </w:drawing>
+      </w:r>
+    </w:p>
+    <w:p>
+      <w:pPr>
+        <w:jc w:val="center"/>
+        <w:rPr>
+          <w:b/>
+          <w:bCs/>
+          <w:color w:val="FF0000"/>
+          <w:sz w:val="32"/>
+          <w:szCs w:val="32"/>
+        </w:rPr>
+      </w:pPr>
+      <w:r>
+        <w:rPr>
+          <w:b/>
+          <w:bCs/>
+          <w:color w:val="FF0000"/>
+          <w:sz w:val="32"/>
+          <w:szCs w:val="32"/>
+        </w:rPr>
+        <w:drawing>
+          <wp:inline distT="0" distB="0" distL="0" distR="0" wp14:anchorId="553889FA" wp14:editId="2261A157">
+            <wp:extent cx="5612130" cy="3360420"/>
+            <wp:effectExtent l="0" t="0" r="7620" b="0"/>
+            <wp:docPr id="222619006" name="Imagen 1" descr="Interfaz de usuario gráfica, Texto, Aplicación, Chat o mensaje de texto&#10;&#10;Descripción generada automáticamente"/>
+            <wp:cNvGraphicFramePr>
+              <a:graphicFrameLocks xmlns:a="http://schemas.openxmlformats.org/drawingml/2006/main" noChangeAspect="1"/>
+            </wp:cNvGraphicFramePr>
+            <a:graphic xmlns:a="http://schemas.openxmlformats.org/drawingml/2006/main">
+              <a:graphicData uri="http://schemas.openxmlformats.org/drawingml/2006/picture">
+                <pic:pic xmlns:pic="http://schemas.openxmlformats.org/drawingml/2006/picture">
+                  <pic:nvPicPr>
+                    <pic:cNvPr id="222619006" name="Imagen 1" descr="Interfaz de usuario gráfica, Texto, Aplicación, Chat o mensaje de texto&#10;&#10;Descripción generada automáticamente"/>
+                    <pic:cNvPicPr/>
+                  </pic:nvPicPr>
+                  <pic:blipFill>
+                    <a:blip r:embed="rId16"/>
+                    <a:stretch>
+                      <a:fillRect/>
+                    </a:stretch>
+                  </pic:blipFill>
+                  <pic:spPr>
+                    <a:xfrm>
+                      <a:off x="0" y="0"/>
+                      <a:ext cx="5612130" cy="3360420"/>
+                    </a:xfrm>
+                    <a:prstGeom prst="rect">
+                      <a:avLst/>
+                    </a:prstGeom>
+                  </pic:spPr>
+                </pic:pic>
+              </a:graphicData>
+            </a:graphic>
+          </wp:inline>
+        </w:drawing>
+      </w:r>
+    </w:p>
+    <w:p>
+      <w:pPr>
+        <w:jc w:val="center"/>
+        <w:rPr>
+          <w:b/>
+          <w:bCs/>
+          <w:color w:val="FF0000"/>
+          <w:sz w:val="32"/>
+          <w:szCs w:val="32"/>
+        </w:rPr>
+      </w:pPr>
+      <w:r>
+        <w:rPr>
+          <w:b/>
+          <w:bCs/>
+          <w:color w:val="FF0000"/>
+          <w:sz w:val="32"/>
+          <w:szCs w:val="32"/>
+        </w:rPr>
+        <w:lastRenderedPageBreak/>
+        <w:drawing>
+          <wp:inline distT="0" distB="0" distL="0" distR="0" wp14:anchorId="64EA3204" wp14:editId="06C3D92A">
+            <wp:extent cx="5612130" cy="3363595"/>
+            <wp:effectExtent l="0" t="0" r="7620" b="8255"/>
+            <wp:docPr id="343214635" name="Imagen 1" descr="Interfaz de usuario gráfica, Texto, Aplicación, Chat o mensaje de texto&#10;&#10;Descripción generada automáticamente"/>
+            <wp:cNvGraphicFramePr>
+              <a:graphicFrameLocks xmlns:a="http://schemas.openxmlformats.org/drawingml/2006/main" noChangeAspect="1"/>
+            </wp:cNvGraphicFramePr>
+            <a:graphic xmlns:a="http://schemas.openxmlformats.org/drawingml/2006/main">
+              <a:graphicData uri="http://schemas.openxmlformats.org/drawingml/2006/picture">
+                <pic:pic xmlns:pic="http://schemas.openxmlformats.org/drawingml/2006/picture">
+                  <pic:nvPicPr>
+                    <pic:cNvPr id="343214635" name="Imagen 1" descr="Interfaz de usuario gráfica, Texto, Aplicación, Chat o mensaje de texto&#10;&#10;Descripción generada automáticamente"/>
+                    <pic:cNvPicPr/>
+                  </pic:nvPicPr>
+                  <pic:blipFill>
+                    <a:blip r:embed="rId17"/>
+                    <a:stretch>
+                      <a:fillRect/>
+                    </a:stretch>
+                  </pic:blipFill>
+                  <pic:spPr>
+                    <a:xfrm>
+                      <a:off x="0" y="0"/>
+                      <a:ext cx="5612130" cy="3363595"/>
+                    </a:xfrm>
+                    <a:prstGeom prst="rect">
+                      <a:avLst/>
+                    </a:prstGeom>
+                  </pic:spPr>
+                </pic:pic>
+              </a:graphicData>
+            </a:graphic>
+          </wp:inline>
+        </w:drawing>
+      </w:r>
+    </w:p>
+    <w:p>
+      <w:pPr>
+        <w:jc w:val="center"/>
+        <w:rPr>
+          <w:b/>
+          <w:bCs/>
+          <w:color w:val="FF0000"/>
+          <w:sz w:val="32"/>
+          <w:szCs w:val="32"/>
+        </w:rPr>
+      </w:pPr>
+      <w:r>
+        <w:rPr>
+          <w:b/>
+          <w:bCs/>
+          <w:color w:val="FF0000"/>
+          <w:sz w:val="32"/>
+          <w:szCs w:val="32"/>
+        </w:rPr>
+        <w:drawing>
+          <wp:inline distT="0" distB="0" distL="0" distR="0" wp14:anchorId="32A708BE" wp14:editId="72AA939C">
+            <wp:extent cx="5612130" cy="3327400"/>
+            <wp:effectExtent l="0" t="0" r="7620" b="6350"/>
+            <wp:docPr id="1749891917" name="Imagen 1" descr="Interfaz de usuario gráfica, Texto, Aplicación, Chat o mensaje de texto&#10;&#10;Descripción generada automáticamente"/>
+            <wp:cNvGraphicFramePr>
+              <a:graphicFrameLocks xmlns:a="http://schemas.openxmlformats.org/drawingml/2006/main" noChangeAspect="1"/>
+            </wp:cNvGraphicFramePr>
+            <a:graphic xmlns:a="http://schemas.openxmlformats.org/drawingml/2006/main">
+              <a:graphicData uri="http://schemas.openxmlformats.org/drawingml/2006/picture">
+                <pic:pic xmlns:pic="http://schemas.openxmlformats.org/drawingml/2006/picture">
+                  <pic:nvPicPr>
+                    <pic:cNvPr id="1749891917" name="Imagen 1" descr="Interfaz de usuario gráfica, Texto, Aplicación, Chat o mensaje de texto&#10;&#10;Descripción generada automáticamente"/>
+                    <pic:cNvPicPr/>
+                  </pic:nvPicPr>
+                  <pic:blipFill>
+                    <a:blip r:embed="rId18"/>
+                    <a:stretch>
+                      <a:fillRect/>
+                    </a:stretch>
+                  </pic:blipFill>
+                  <pic:spPr>
+                    <a:xfrm>
+                      <a:off x="0" y="0"/>
+                      <a:ext cx="5612130" cy="3327400"/>
                     </a:xfrm>
                     <a:prstGeom prst="rect">
                       <a:avLst/>

</xml_diff>

<commit_message>
Se agregó la funcionalidad de validar y mostrar el tipo de vehículo
</commit_message>
<xml_diff>
--- a/placas/Pruebs de funcionamiento.docx
+++ b/placas/Pruebs de funcionamiento.docx
@@ -3,8 +3,25 @@
 <w:document xmlns:wpc="http://schemas.microsoft.com/office/word/2010/wordprocessingCanvas" xmlns:cx="http://schemas.microsoft.com/office/drawing/2014/chartex" xmlns:cx1="http://schemas.microsoft.com/office/drawing/2015/9/8/chartex" xmlns:cx2="http://schemas.microsoft.com/office/drawing/2015/10/21/chartex" xmlns:cx3="http://schemas.microsoft.com/office/drawing/2016/5/9/chartex" xmlns:cx4="http://schemas.microsoft.com/office/drawing/2016/5/10/chartex" xmlns:cx5="http://schemas.microsoft.com/office/drawing/2016/5/11/chartex" xmlns:cx6="http://schemas.microsoft.com/office/drawing/2016/5/12/chartex" xmlns:cx7="http://schemas.microsoft.com/office/drawing/2016/5/13/chartex" xmlns:cx8="http://schemas.microsoft.com/office/drawing/2016/5/14/chartex" xmlns:mc="http://schemas.openxmlformats.org/markup-compatibility/2006" xmlns:aink="http://schemas.microsoft.com/office/drawing/2016/ink" xmlns:am3d="http://schemas.microsoft.com/office/drawing/2017/model3d" xmlns:o="urn:schemas-microsoft-com:office:office" xmlns:oel="http://schemas.microsoft.com/office/2019/extlst" xmlns:r="http://schemas.openxmlformats.org/officeDocument/2006/relationships" xmlns:m="http://schemas.openxmlformats.org/officeDocument/2006/math" xmlns:v="urn:schemas-microsoft-com:vml" xmlns:wp14="http://schemas.microsoft.com/office/word/2010/wordprocessingDrawing" xmlns:wp="http://schemas.openxmlformats.org/drawingml/2006/wordprocessingDrawing" xmlns:w10="urn:schemas-microsoft-com:office:word" xmlns:w="http://schemas.openxmlformats.org/wordprocessingml/2006/main" xmlns:w14="http://schemas.microsoft.com/office/word/2010/wordml" xmlns:w15="http://schemas.microsoft.com/office/word/2012/wordml" xmlns:w16cex="http://schemas.microsoft.com/office/word/2018/wordml/cex" xmlns:w16cid="http://schemas.microsoft.com/office/word/2016/wordml/cid" xmlns:w16="http://schemas.microsoft.com/office/word/2018/wordml" xmlns:w16sdtdh="http://schemas.microsoft.com/office/word/2020/wordml/sdtdatahash" xmlns:w16se="http://schemas.microsoft.com/office/word/2015/wordml/symex" xmlns:wpg="http://schemas.microsoft.com/office/word/2010/wordprocessingGroup" xmlns:wpi="http://schemas.microsoft.com/office/word/2010/wordprocessingInk" xmlns:wne="http://schemas.microsoft.com/office/word/2006/wordml" xmlns:wps="http://schemas.microsoft.com/office/word/2010/wordprocessingShape" mc:Ignorable="w14 w15 w16se w16cid w16 w16cex w16sdtdh wp14">
   <w:body>
     <w:p>
-      <w:r>
-        <w:t>1.- DISEÑO PÁGINA PLACA</w:t>
+      <w:pPr>
+        <w:jc w:val="center"/>
+        <w:rPr>
+          <w:b/>
+          <w:bCs/>
+          <w:color w:val="FF0000"/>
+          <w:sz w:val="32"/>
+          <w:szCs w:val="32"/>
+        </w:rPr>
+      </w:pPr>
+      <w:r>
+        <w:rPr>
+          <w:b/>
+          <w:bCs/>
+          <w:color w:val="FF0000"/>
+          <w:sz w:val="32"/>
+          <w:szCs w:val="32"/>
+        </w:rPr>
+        <w:t>PLACA VÁLIDA</w:t>
       </w:r>
     </w:p>
     <w:p>
@@ -554,7 +571,10 @@
           <w:szCs w:val="32"/>
         </w:rPr>
       </w:pPr>
-      <w:r>
+    </w:p>
+    <w:p>
+      <w:pPr>
+        <w:jc w:val="center"/>
         <w:rPr>
           <w:b/>
           <w:bCs/>
@@ -562,8 +582,7 @@
           <w:sz w:val="32"/>
           <w:szCs w:val="32"/>
         </w:rPr>
-        <w:t>PROVINCIAS</w:t>
-      </w:r>
+      </w:pPr>
     </w:p>
     <w:p>
       <w:pPr>
@@ -576,7 +595,10 @@
           <w:szCs w:val="32"/>
         </w:rPr>
       </w:pPr>
-      <w:r>
+    </w:p>
+    <w:p>
+      <w:pPr>
+        <w:jc w:val="center"/>
         <w:rPr>
           <w:b/>
           <w:bCs/>
@@ -584,7 +606,39 @@
           <w:sz w:val="32"/>
           <w:szCs w:val="32"/>
         </w:rPr>
+      </w:pPr>
+      <w:r>
+        <w:rPr>
+          <w:b/>
+          <w:bCs/>
+          <w:color w:val="FF0000"/>
+          <w:sz w:val="32"/>
+          <w:szCs w:val="32"/>
+        </w:rPr>
         <w:lastRenderedPageBreak/>
+        <w:t>PROVINCIAS</w:t>
+      </w:r>
+    </w:p>
+    <w:p>
+      <w:pPr>
+        <w:jc w:val="center"/>
+        <w:rPr>
+          <w:b/>
+          <w:bCs/>
+          <w:color w:val="FF0000"/>
+          <w:sz w:val="32"/>
+          <w:szCs w:val="32"/>
+        </w:rPr>
+      </w:pPr>
+      <w:r>
+        <w:rPr>
+          <w:b/>
+          <w:bCs/>
+          <w:noProof/>
+          <w:color w:val="FF0000"/>
+          <w:sz w:val="32"/>
+          <w:szCs w:val="32"/>
+        </w:rPr>
         <w:drawing>
           <wp:inline distT="0" distB="0" distL="0" distR="0" wp14:anchorId="38615A48" wp14:editId="5E452E7C">
             <wp:extent cx="5612130" cy="3265170"/>
@@ -637,6 +691,7 @@
         <w:rPr>
           <w:b/>
           <w:bCs/>
+          <w:noProof/>
           <w:color w:val="FF0000"/>
           <w:sz w:val="32"/>
           <w:szCs w:val="32"/>
@@ -693,6 +748,7 @@
         <w:rPr>
           <w:b/>
           <w:bCs/>
+          <w:noProof/>
           <w:color w:val="FF0000"/>
           <w:sz w:val="32"/>
           <w:szCs w:val="32"/>
@@ -750,6 +806,7 @@
         <w:rPr>
           <w:b/>
           <w:bCs/>
+          <w:noProof/>
           <w:color w:val="FF0000"/>
           <w:sz w:val="32"/>
           <w:szCs w:val="32"/>
@@ -779,6 +836,516 @@
                     <a:xfrm>
                       <a:off x="0" y="0"/>
                       <a:ext cx="5612130" cy="3327400"/>
+                    </a:xfrm>
+                    <a:prstGeom prst="rect">
+                      <a:avLst/>
+                    </a:prstGeom>
+                  </pic:spPr>
+                </pic:pic>
+              </a:graphicData>
+            </a:graphic>
+          </wp:inline>
+        </w:drawing>
+      </w:r>
+    </w:p>
+    <w:p>
+      <w:pPr>
+        <w:jc w:val="center"/>
+        <w:rPr>
+          <w:b/>
+          <w:bCs/>
+          <w:color w:val="FF0000"/>
+          <w:sz w:val="36"/>
+          <w:szCs w:val="36"/>
+        </w:rPr>
+      </w:pPr>
+    </w:p>
+    <w:p>
+      <w:pPr>
+        <w:jc w:val="center"/>
+        <w:rPr>
+          <w:b/>
+          <w:bCs/>
+          <w:color w:val="FF0000"/>
+          <w:sz w:val="36"/>
+          <w:szCs w:val="36"/>
+        </w:rPr>
+      </w:pPr>
+    </w:p>
+    <w:p>
+      <w:pPr>
+        <w:jc w:val="center"/>
+        <w:rPr>
+          <w:b/>
+          <w:bCs/>
+          <w:color w:val="FF0000"/>
+          <w:sz w:val="36"/>
+          <w:szCs w:val="36"/>
+        </w:rPr>
+      </w:pPr>
+    </w:p>
+    <w:p>
+      <w:pPr>
+        <w:jc w:val="center"/>
+        <w:rPr>
+          <w:b/>
+          <w:bCs/>
+          <w:color w:val="FF0000"/>
+          <w:sz w:val="36"/>
+          <w:szCs w:val="36"/>
+        </w:rPr>
+      </w:pPr>
+      <w:r>
+        <w:rPr>
+          <w:b/>
+          <w:bCs/>
+          <w:color w:val="FF0000"/>
+          <w:sz w:val="36"/>
+          <w:szCs w:val="36"/>
+        </w:rPr>
+        <w:lastRenderedPageBreak/>
+        <w:t>TIPO DE VEHÍCULO</w:t>
+      </w:r>
+    </w:p>
+    <w:p>
+      <w:pPr>
+        <w:jc w:val="center"/>
+        <w:rPr>
+          <w:b/>
+          <w:bCs/>
+          <w:color w:val="FF0000"/>
+          <w:sz w:val="36"/>
+          <w:szCs w:val="36"/>
+        </w:rPr>
+      </w:pPr>
+      <w:r>
+        <w:rPr>
+          <w:b/>
+          <w:bCs/>
+          <w:color w:val="FF0000"/>
+          <w:sz w:val="36"/>
+          <w:szCs w:val="36"/>
+        </w:rPr>
+        <w:drawing>
+          <wp:inline distT="0" distB="0" distL="0" distR="0" wp14:anchorId="78A5E626" wp14:editId="4FE18C6E">
+            <wp:extent cx="5612130" cy="3634105"/>
+            <wp:effectExtent l="0" t="0" r="7620" b="4445"/>
+            <wp:docPr id="292603009" name="Imagen 1" descr="Interfaz de usuario gráfica, Texto, Aplicación, Chat o mensaje de texto&#10;&#10;Descripción generada automáticamente"/>
+            <wp:cNvGraphicFramePr>
+              <a:graphicFrameLocks xmlns:a="http://schemas.openxmlformats.org/drawingml/2006/main" noChangeAspect="1"/>
+            </wp:cNvGraphicFramePr>
+            <a:graphic xmlns:a="http://schemas.openxmlformats.org/drawingml/2006/main">
+              <a:graphicData uri="http://schemas.openxmlformats.org/drawingml/2006/picture">
+                <pic:pic xmlns:pic="http://schemas.openxmlformats.org/drawingml/2006/picture">
+                  <pic:nvPicPr>
+                    <pic:cNvPr id="292603009" name="Imagen 1" descr="Interfaz de usuario gráfica, Texto, Aplicación, Chat o mensaje de texto&#10;&#10;Descripción generada automáticamente"/>
+                    <pic:cNvPicPr/>
+                  </pic:nvPicPr>
+                  <pic:blipFill>
+                    <a:blip r:embed="rId19"/>
+                    <a:stretch>
+                      <a:fillRect/>
+                    </a:stretch>
+                  </pic:blipFill>
+                  <pic:spPr>
+                    <a:xfrm>
+                      <a:off x="0" y="0"/>
+                      <a:ext cx="5612130" cy="3634105"/>
+                    </a:xfrm>
+                    <a:prstGeom prst="rect">
+                      <a:avLst/>
+                    </a:prstGeom>
+                  </pic:spPr>
+                </pic:pic>
+              </a:graphicData>
+            </a:graphic>
+          </wp:inline>
+        </w:drawing>
+      </w:r>
+    </w:p>
+    <w:p>
+      <w:pPr>
+        <w:jc w:val="center"/>
+        <w:rPr>
+          <w:b/>
+          <w:bCs/>
+          <w:color w:val="FF0000"/>
+          <w:sz w:val="36"/>
+          <w:szCs w:val="36"/>
+        </w:rPr>
+      </w:pPr>
+      <w:r>
+        <w:rPr>
+          <w:b/>
+          <w:bCs/>
+          <w:color w:val="FF0000"/>
+          <w:sz w:val="36"/>
+          <w:szCs w:val="36"/>
+        </w:rPr>
+        <w:drawing>
+          <wp:inline distT="0" distB="0" distL="0" distR="0" wp14:anchorId="01330E37" wp14:editId="0F4EEE54">
+            <wp:extent cx="5612130" cy="3594735"/>
+            <wp:effectExtent l="0" t="0" r="7620" b="5715"/>
+            <wp:docPr id="1488950085" name="Imagen 1" descr="Interfaz de usuario gráfica, Texto, Aplicación, Chat o mensaje de texto&#10;&#10;Descripción generada automáticamente"/>
+            <wp:cNvGraphicFramePr>
+              <a:graphicFrameLocks xmlns:a="http://schemas.openxmlformats.org/drawingml/2006/main" noChangeAspect="1"/>
+            </wp:cNvGraphicFramePr>
+            <a:graphic xmlns:a="http://schemas.openxmlformats.org/drawingml/2006/main">
+              <a:graphicData uri="http://schemas.openxmlformats.org/drawingml/2006/picture">
+                <pic:pic xmlns:pic="http://schemas.openxmlformats.org/drawingml/2006/picture">
+                  <pic:nvPicPr>
+                    <pic:cNvPr id="1488950085" name="Imagen 1" descr="Interfaz de usuario gráfica, Texto, Aplicación, Chat o mensaje de texto&#10;&#10;Descripción generada automáticamente"/>
+                    <pic:cNvPicPr/>
+                  </pic:nvPicPr>
+                  <pic:blipFill>
+                    <a:blip r:embed="rId20"/>
+                    <a:stretch>
+                      <a:fillRect/>
+                    </a:stretch>
+                  </pic:blipFill>
+                  <pic:spPr>
+                    <a:xfrm>
+                      <a:off x="0" y="0"/>
+                      <a:ext cx="5612130" cy="3594735"/>
+                    </a:xfrm>
+                    <a:prstGeom prst="rect">
+                      <a:avLst/>
+                    </a:prstGeom>
+                  </pic:spPr>
+                </pic:pic>
+              </a:graphicData>
+            </a:graphic>
+          </wp:inline>
+        </w:drawing>
+      </w:r>
+    </w:p>
+    <w:p>
+      <w:pPr>
+        <w:jc w:val="center"/>
+        <w:rPr>
+          <w:b/>
+          <w:bCs/>
+          <w:color w:val="FF0000"/>
+          <w:sz w:val="36"/>
+          <w:szCs w:val="36"/>
+        </w:rPr>
+      </w:pPr>
+      <w:r>
+        <w:rPr>
+          <w:b/>
+          <w:bCs/>
+          <w:color w:val="FF0000"/>
+          <w:sz w:val="36"/>
+          <w:szCs w:val="36"/>
+        </w:rPr>
+        <w:lastRenderedPageBreak/>
+        <w:drawing>
+          <wp:inline distT="0" distB="0" distL="0" distR="0" wp14:anchorId="7582B045" wp14:editId="0875C7D1">
+            <wp:extent cx="5612130" cy="3616325"/>
+            <wp:effectExtent l="0" t="0" r="7620" b="3175"/>
+            <wp:docPr id="1685965295" name="Imagen 1" descr="Interfaz de usuario gráfica, Texto, Aplicación, Chat o mensaje de texto&#10;&#10;Descripción generada automáticamente"/>
+            <wp:cNvGraphicFramePr>
+              <a:graphicFrameLocks xmlns:a="http://schemas.openxmlformats.org/drawingml/2006/main" noChangeAspect="1"/>
+            </wp:cNvGraphicFramePr>
+            <a:graphic xmlns:a="http://schemas.openxmlformats.org/drawingml/2006/main">
+              <a:graphicData uri="http://schemas.openxmlformats.org/drawingml/2006/picture">
+                <pic:pic xmlns:pic="http://schemas.openxmlformats.org/drawingml/2006/picture">
+                  <pic:nvPicPr>
+                    <pic:cNvPr id="1685965295" name="Imagen 1" descr="Interfaz de usuario gráfica, Texto, Aplicación, Chat o mensaje de texto&#10;&#10;Descripción generada automáticamente"/>
+                    <pic:cNvPicPr/>
+                  </pic:nvPicPr>
+                  <pic:blipFill>
+                    <a:blip r:embed="rId21"/>
+                    <a:stretch>
+                      <a:fillRect/>
+                    </a:stretch>
+                  </pic:blipFill>
+                  <pic:spPr>
+                    <a:xfrm>
+                      <a:off x="0" y="0"/>
+                      <a:ext cx="5612130" cy="3616325"/>
+                    </a:xfrm>
+                    <a:prstGeom prst="rect">
+                      <a:avLst/>
+                    </a:prstGeom>
+                  </pic:spPr>
+                </pic:pic>
+              </a:graphicData>
+            </a:graphic>
+          </wp:inline>
+        </w:drawing>
+      </w:r>
+    </w:p>
+    <w:p>
+      <w:pPr>
+        <w:jc w:val="center"/>
+        <w:rPr>
+          <w:b/>
+          <w:bCs/>
+          <w:color w:val="FF0000"/>
+          <w:sz w:val="36"/>
+          <w:szCs w:val="36"/>
+        </w:rPr>
+      </w:pPr>
+      <w:r>
+        <w:rPr>
+          <w:b/>
+          <w:bCs/>
+          <w:color w:val="FF0000"/>
+          <w:sz w:val="36"/>
+          <w:szCs w:val="36"/>
+        </w:rPr>
+        <w:drawing>
+          <wp:inline distT="0" distB="0" distL="0" distR="0" wp14:anchorId="713CF47C" wp14:editId="2CF717F2">
+            <wp:extent cx="5612130" cy="3662680"/>
+            <wp:effectExtent l="0" t="0" r="7620" b="0"/>
+            <wp:docPr id="1282394057" name="Imagen 1" descr="Interfaz de usuario gráfica, Texto, Aplicación, Chat o mensaje de texto&#10;&#10;Descripción generada automáticamente"/>
+            <wp:cNvGraphicFramePr>
+              <a:graphicFrameLocks xmlns:a="http://schemas.openxmlformats.org/drawingml/2006/main" noChangeAspect="1"/>
+            </wp:cNvGraphicFramePr>
+            <a:graphic xmlns:a="http://schemas.openxmlformats.org/drawingml/2006/main">
+              <a:graphicData uri="http://schemas.openxmlformats.org/drawingml/2006/picture">
+                <pic:pic xmlns:pic="http://schemas.openxmlformats.org/drawingml/2006/picture">
+                  <pic:nvPicPr>
+                    <pic:cNvPr id="1282394057" name="Imagen 1" descr="Interfaz de usuario gráfica, Texto, Aplicación, Chat o mensaje de texto&#10;&#10;Descripción generada automáticamente"/>
+                    <pic:cNvPicPr/>
+                  </pic:nvPicPr>
+                  <pic:blipFill>
+                    <a:blip r:embed="rId22"/>
+                    <a:stretch>
+                      <a:fillRect/>
+                    </a:stretch>
+                  </pic:blipFill>
+                  <pic:spPr>
+                    <a:xfrm>
+                      <a:off x="0" y="0"/>
+                      <a:ext cx="5612130" cy="3662680"/>
+                    </a:xfrm>
+                    <a:prstGeom prst="rect">
+                      <a:avLst/>
+                    </a:prstGeom>
+                  </pic:spPr>
+                </pic:pic>
+              </a:graphicData>
+            </a:graphic>
+          </wp:inline>
+        </w:drawing>
+      </w:r>
+    </w:p>
+    <w:p>
+      <w:pPr>
+        <w:jc w:val="center"/>
+        <w:rPr>
+          <w:b/>
+          <w:bCs/>
+          <w:color w:val="FF0000"/>
+          <w:sz w:val="36"/>
+          <w:szCs w:val="36"/>
+        </w:rPr>
+      </w:pPr>
+      <w:r>
+        <w:rPr>
+          <w:b/>
+          <w:bCs/>
+          <w:color w:val="FF0000"/>
+          <w:sz w:val="36"/>
+          <w:szCs w:val="36"/>
+        </w:rPr>
+        <w:lastRenderedPageBreak/>
+        <w:drawing>
+          <wp:inline distT="0" distB="0" distL="0" distR="0" wp14:anchorId="3A4BAB6A" wp14:editId="0999C375">
+            <wp:extent cx="5612130" cy="3592830"/>
+            <wp:effectExtent l="0" t="0" r="7620" b="7620"/>
+            <wp:docPr id="1581152509" name="Imagen 1" descr="Interfaz de usuario gráfica, Texto, Aplicación, Chat o mensaje de texto&#10;&#10;Descripción generada automáticamente"/>
+            <wp:cNvGraphicFramePr>
+              <a:graphicFrameLocks xmlns:a="http://schemas.openxmlformats.org/drawingml/2006/main" noChangeAspect="1"/>
+            </wp:cNvGraphicFramePr>
+            <a:graphic xmlns:a="http://schemas.openxmlformats.org/drawingml/2006/main">
+              <a:graphicData uri="http://schemas.openxmlformats.org/drawingml/2006/picture">
+                <pic:pic xmlns:pic="http://schemas.openxmlformats.org/drawingml/2006/picture">
+                  <pic:nvPicPr>
+                    <pic:cNvPr id="1581152509" name="Imagen 1" descr="Interfaz de usuario gráfica, Texto, Aplicación, Chat o mensaje de texto&#10;&#10;Descripción generada automáticamente"/>
+                    <pic:cNvPicPr/>
+                  </pic:nvPicPr>
+                  <pic:blipFill>
+                    <a:blip r:embed="rId23"/>
+                    <a:stretch>
+                      <a:fillRect/>
+                    </a:stretch>
+                  </pic:blipFill>
+                  <pic:spPr>
+                    <a:xfrm>
+                      <a:off x="0" y="0"/>
+                      <a:ext cx="5612130" cy="3592830"/>
+                    </a:xfrm>
+                    <a:prstGeom prst="rect">
+                      <a:avLst/>
+                    </a:prstGeom>
+                  </pic:spPr>
+                </pic:pic>
+              </a:graphicData>
+            </a:graphic>
+          </wp:inline>
+        </w:drawing>
+      </w:r>
+    </w:p>
+    <w:p>
+      <w:pPr>
+        <w:jc w:val="center"/>
+        <w:rPr>
+          <w:b/>
+          <w:bCs/>
+          <w:color w:val="FF0000"/>
+          <w:sz w:val="36"/>
+          <w:szCs w:val="36"/>
+        </w:rPr>
+      </w:pPr>
+      <w:r>
+        <w:rPr>
+          <w:b/>
+          <w:bCs/>
+          <w:color w:val="FF0000"/>
+          <w:sz w:val="36"/>
+          <w:szCs w:val="36"/>
+        </w:rPr>
+        <w:drawing>
+          <wp:inline distT="0" distB="0" distL="0" distR="0" wp14:anchorId="5603C2E2" wp14:editId="1089C997">
+            <wp:extent cx="5612130" cy="3719830"/>
+            <wp:effectExtent l="0" t="0" r="7620" b="0"/>
+            <wp:docPr id="229320415" name="Imagen 1" descr="Interfaz de usuario gráfica, Texto, Aplicación, Chat o mensaje de texto&#10;&#10;Descripción generada automáticamente"/>
+            <wp:cNvGraphicFramePr>
+              <a:graphicFrameLocks xmlns:a="http://schemas.openxmlformats.org/drawingml/2006/main" noChangeAspect="1"/>
+            </wp:cNvGraphicFramePr>
+            <a:graphic xmlns:a="http://schemas.openxmlformats.org/drawingml/2006/main">
+              <a:graphicData uri="http://schemas.openxmlformats.org/drawingml/2006/picture">
+                <pic:pic xmlns:pic="http://schemas.openxmlformats.org/drawingml/2006/picture">
+                  <pic:nvPicPr>
+                    <pic:cNvPr id="229320415" name="Imagen 1" descr="Interfaz de usuario gráfica, Texto, Aplicación, Chat o mensaje de texto&#10;&#10;Descripción generada automáticamente"/>
+                    <pic:cNvPicPr/>
+                  </pic:nvPicPr>
+                  <pic:blipFill>
+                    <a:blip r:embed="rId24"/>
+                    <a:stretch>
+                      <a:fillRect/>
+                    </a:stretch>
+                  </pic:blipFill>
+                  <pic:spPr>
+                    <a:xfrm>
+                      <a:off x="0" y="0"/>
+                      <a:ext cx="5612130" cy="3719830"/>
+                    </a:xfrm>
+                    <a:prstGeom prst="rect">
+                      <a:avLst/>
+                    </a:prstGeom>
+                  </pic:spPr>
+                </pic:pic>
+              </a:graphicData>
+            </a:graphic>
+          </wp:inline>
+        </w:drawing>
+      </w:r>
+    </w:p>
+    <w:p>
+      <w:pPr>
+        <w:jc w:val="center"/>
+        <w:rPr>
+          <w:b/>
+          <w:bCs/>
+          <w:color w:val="FF0000"/>
+          <w:sz w:val="36"/>
+          <w:szCs w:val="36"/>
+        </w:rPr>
+      </w:pPr>
+      <w:r>
+        <w:rPr>
+          <w:b/>
+          <w:bCs/>
+          <w:color w:val="FF0000"/>
+          <w:sz w:val="36"/>
+          <w:szCs w:val="36"/>
+        </w:rPr>
+        <w:lastRenderedPageBreak/>
+        <w:drawing>
+          <wp:inline distT="0" distB="0" distL="0" distR="0" wp14:anchorId="2E561384" wp14:editId="3971EA7A">
+            <wp:extent cx="5612130" cy="3592830"/>
+            <wp:effectExtent l="0" t="0" r="7620" b="7620"/>
+            <wp:docPr id="239453786" name="Imagen 1" descr="Interfaz de usuario gráfica, Texto, Aplicación, Chat o mensaje de texto&#10;&#10;Descripción generada automáticamente"/>
+            <wp:cNvGraphicFramePr>
+              <a:graphicFrameLocks xmlns:a="http://schemas.openxmlformats.org/drawingml/2006/main" noChangeAspect="1"/>
+            </wp:cNvGraphicFramePr>
+            <a:graphic xmlns:a="http://schemas.openxmlformats.org/drawingml/2006/main">
+              <a:graphicData uri="http://schemas.openxmlformats.org/drawingml/2006/picture">
+                <pic:pic xmlns:pic="http://schemas.openxmlformats.org/drawingml/2006/picture">
+                  <pic:nvPicPr>
+                    <pic:cNvPr id="239453786" name="Imagen 1" descr="Interfaz de usuario gráfica, Texto, Aplicación, Chat o mensaje de texto&#10;&#10;Descripción generada automáticamente"/>
+                    <pic:cNvPicPr/>
+                  </pic:nvPicPr>
+                  <pic:blipFill>
+                    <a:blip r:embed="rId25"/>
+                    <a:stretch>
+                      <a:fillRect/>
+                    </a:stretch>
+                  </pic:blipFill>
+                  <pic:spPr>
+                    <a:xfrm>
+                      <a:off x="0" y="0"/>
+                      <a:ext cx="5612130" cy="3592830"/>
+                    </a:xfrm>
+                    <a:prstGeom prst="rect">
+                      <a:avLst/>
+                    </a:prstGeom>
+                  </pic:spPr>
+                </pic:pic>
+              </a:graphicData>
+            </a:graphic>
+          </wp:inline>
+        </w:drawing>
+      </w:r>
+    </w:p>
+    <w:p>
+      <w:pPr>
+        <w:jc w:val="center"/>
+        <w:rPr>
+          <w:b/>
+          <w:bCs/>
+          <w:color w:val="FF0000"/>
+          <w:sz w:val="36"/>
+          <w:szCs w:val="36"/>
+        </w:rPr>
+      </w:pPr>
+      <w:r>
+        <w:rPr>
+          <w:b/>
+          <w:bCs/>
+          <w:color w:val="FF0000"/>
+          <w:sz w:val="36"/>
+          <w:szCs w:val="36"/>
+        </w:rPr>
+        <w:drawing>
+          <wp:inline distT="0" distB="0" distL="0" distR="0" wp14:anchorId="3EF4819F" wp14:editId="35D62912">
+            <wp:extent cx="5612130" cy="3566160"/>
+            <wp:effectExtent l="0" t="0" r="7620" b="0"/>
+            <wp:docPr id="708422674" name="Imagen 1" descr="Interfaz de usuario gráfica, Texto, Aplicación, Chat o mensaje de texto&#10;&#10;Descripción generada automáticamente"/>
+            <wp:cNvGraphicFramePr>
+              <a:graphicFrameLocks xmlns:a="http://schemas.openxmlformats.org/drawingml/2006/main" noChangeAspect="1"/>
+            </wp:cNvGraphicFramePr>
+            <a:graphic xmlns:a="http://schemas.openxmlformats.org/drawingml/2006/main">
+              <a:graphicData uri="http://schemas.openxmlformats.org/drawingml/2006/picture">
+                <pic:pic xmlns:pic="http://schemas.openxmlformats.org/drawingml/2006/picture">
+                  <pic:nvPicPr>
+                    <pic:cNvPr id="708422674" name="Imagen 1" descr="Interfaz de usuario gráfica, Texto, Aplicación, Chat o mensaje de texto&#10;&#10;Descripción generada automáticamente"/>
+                    <pic:cNvPicPr/>
+                  </pic:nvPicPr>
+                  <pic:blipFill>
+                    <a:blip r:embed="rId26"/>
+                    <a:stretch>
+                      <a:fillRect/>
+                    </a:stretch>
+                  </pic:blipFill>
+                  <pic:spPr>
+                    <a:xfrm>
+                      <a:off x="0" y="0"/>
+                      <a:ext cx="5612130" cy="3566160"/>
                     </a:xfrm>
                     <a:prstGeom prst="rect">
                       <a:avLst/>

</xml_diff>

<commit_message>
Se agregó función Pico y Placa y se agregaron pruebas
</commit_message>
<xml_diff>
--- a/placas/Pruebs de funcionamiento.docx
+++ b/placas/Pruebs de funcionamiento.docx
@@ -922,6 +922,7 @@
         <w:rPr>
           <w:b/>
           <w:bCs/>
+          <w:noProof/>
           <w:color w:val="FF0000"/>
           <w:sz w:val="36"/>
           <w:szCs w:val="36"/>
@@ -978,6 +979,7 @@
         <w:rPr>
           <w:b/>
           <w:bCs/>
+          <w:noProof/>
           <w:color w:val="FF0000"/>
           <w:sz w:val="36"/>
           <w:szCs w:val="36"/>
@@ -1034,6 +1036,7 @@
         <w:rPr>
           <w:b/>
           <w:bCs/>
+          <w:noProof/>
           <w:color w:val="FF0000"/>
           <w:sz w:val="36"/>
           <w:szCs w:val="36"/>
@@ -1091,6 +1094,7 @@
         <w:rPr>
           <w:b/>
           <w:bCs/>
+          <w:noProof/>
           <w:color w:val="FF0000"/>
           <w:sz w:val="36"/>
           <w:szCs w:val="36"/>
@@ -1147,6 +1151,7 @@
         <w:rPr>
           <w:b/>
           <w:bCs/>
+          <w:noProof/>
           <w:color w:val="FF0000"/>
           <w:sz w:val="36"/>
           <w:szCs w:val="36"/>
@@ -1204,6 +1209,7 @@
         <w:rPr>
           <w:b/>
           <w:bCs/>
+          <w:noProof/>
           <w:color w:val="FF0000"/>
           <w:sz w:val="36"/>
           <w:szCs w:val="36"/>
@@ -1260,6 +1266,7 @@
         <w:rPr>
           <w:b/>
           <w:bCs/>
+          <w:noProof/>
           <w:color w:val="FF0000"/>
           <w:sz w:val="36"/>
           <w:szCs w:val="36"/>
@@ -1317,6 +1324,7 @@
         <w:rPr>
           <w:b/>
           <w:bCs/>
+          <w:noProof/>
           <w:color w:val="FF0000"/>
           <w:sz w:val="36"/>
           <w:szCs w:val="36"/>
@@ -1346,6 +1354,392 @@
                     <a:xfrm>
                       <a:off x="0" y="0"/>
                       <a:ext cx="5612130" cy="3566160"/>
+                    </a:xfrm>
+                    <a:prstGeom prst="rect">
+                      <a:avLst/>
+                    </a:prstGeom>
+                  </pic:spPr>
+                </pic:pic>
+              </a:graphicData>
+            </a:graphic>
+          </wp:inline>
+        </w:drawing>
+      </w:r>
+    </w:p>
+    <w:p>
+      <w:pPr>
+        <w:jc w:val="center"/>
+        <w:rPr>
+          <w:b/>
+          <w:bCs/>
+          <w:color w:val="FF0000"/>
+          <w:sz w:val="36"/>
+          <w:szCs w:val="36"/>
+        </w:rPr>
+      </w:pPr>
+    </w:p>
+    <w:p>
+      <w:pPr>
+        <w:jc w:val="center"/>
+        <w:rPr>
+          <w:b/>
+          <w:bCs/>
+          <w:color w:val="FF0000"/>
+          <w:sz w:val="36"/>
+          <w:szCs w:val="36"/>
+        </w:rPr>
+      </w:pPr>
+    </w:p>
+    <w:p>
+      <w:pPr>
+        <w:jc w:val="center"/>
+        <w:rPr>
+          <w:b/>
+          <w:bCs/>
+          <w:color w:val="FF0000"/>
+          <w:sz w:val="36"/>
+          <w:szCs w:val="36"/>
+        </w:rPr>
+      </w:pPr>
+      <w:r>
+        <w:rPr>
+          <w:b/>
+          <w:bCs/>
+          <w:color w:val="FF0000"/>
+          <w:sz w:val="36"/>
+          <w:szCs w:val="36"/>
+        </w:rPr>
+        <w:lastRenderedPageBreak/>
+        <w:t>PICO Y PLACA</w:t>
+      </w:r>
+    </w:p>
+    <w:p>
+      <w:pPr>
+        <w:jc w:val="center"/>
+        <w:rPr>
+          <w:b/>
+          <w:bCs/>
+          <w:color w:val="FF0000"/>
+          <w:sz w:val="36"/>
+          <w:szCs w:val="36"/>
+        </w:rPr>
+      </w:pPr>
+      <w:r>
+        <w:rPr>
+          <w:b/>
+          <w:bCs/>
+          <w:color w:val="FF0000"/>
+          <w:sz w:val="36"/>
+          <w:szCs w:val="36"/>
+        </w:rPr>
+        <w:drawing>
+          <wp:inline distT="0" distB="0" distL="0" distR="0" wp14:anchorId="3707AC43" wp14:editId="57E8631D">
+            <wp:extent cx="5612130" cy="3826510"/>
+            <wp:effectExtent l="0" t="0" r="7620" b="2540"/>
+            <wp:docPr id="2036054307" name="Imagen 1" descr="Interfaz de usuario gráfica, Texto, Aplicación, Chat o mensaje de texto&#10;&#10;Descripción generada automáticamente"/>
+            <wp:cNvGraphicFramePr>
+              <a:graphicFrameLocks xmlns:a="http://schemas.openxmlformats.org/drawingml/2006/main" noChangeAspect="1"/>
+            </wp:cNvGraphicFramePr>
+            <a:graphic xmlns:a="http://schemas.openxmlformats.org/drawingml/2006/main">
+              <a:graphicData uri="http://schemas.openxmlformats.org/drawingml/2006/picture">
+                <pic:pic xmlns:pic="http://schemas.openxmlformats.org/drawingml/2006/picture">
+                  <pic:nvPicPr>
+                    <pic:cNvPr id="2036054307" name="Imagen 1" descr="Interfaz de usuario gráfica, Texto, Aplicación, Chat o mensaje de texto&#10;&#10;Descripción generada automáticamente"/>
+                    <pic:cNvPicPr/>
+                  </pic:nvPicPr>
+                  <pic:blipFill>
+                    <a:blip r:embed="rId27"/>
+                    <a:stretch>
+                      <a:fillRect/>
+                    </a:stretch>
+                  </pic:blipFill>
+                  <pic:spPr>
+                    <a:xfrm>
+                      <a:off x="0" y="0"/>
+                      <a:ext cx="5612130" cy="3826510"/>
+                    </a:xfrm>
+                    <a:prstGeom prst="rect">
+                      <a:avLst/>
+                    </a:prstGeom>
+                  </pic:spPr>
+                </pic:pic>
+              </a:graphicData>
+            </a:graphic>
+          </wp:inline>
+        </w:drawing>
+      </w:r>
+    </w:p>
+    <w:p>
+      <w:pPr>
+        <w:jc w:val="center"/>
+        <w:rPr>
+          <w:b/>
+          <w:bCs/>
+          <w:color w:val="FF0000"/>
+          <w:sz w:val="36"/>
+          <w:szCs w:val="36"/>
+        </w:rPr>
+      </w:pPr>
+      <w:r>
+        <w:rPr>
+          <w:b/>
+          <w:bCs/>
+          <w:color w:val="FF0000"/>
+          <w:sz w:val="36"/>
+          <w:szCs w:val="36"/>
+        </w:rPr>
+        <w:lastRenderedPageBreak/>
+        <w:drawing>
+          <wp:inline distT="0" distB="0" distL="0" distR="0" wp14:anchorId="674CD35A" wp14:editId="01622179">
+            <wp:extent cx="5612130" cy="3942715"/>
+            <wp:effectExtent l="0" t="0" r="7620" b="635"/>
+            <wp:docPr id="1958715570" name="Imagen 1" descr="Interfaz de usuario gráfica, Texto, Aplicación, Chat o mensaje de texto, Sitio web&#10;&#10;Descripción generada automáticamente"/>
+            <wp:cNvGraphicFramePr>
+              <a:graphicFrameLocks xmlns:a="http://schemas.openxmlformats.org/drawingml/2006/main" noChangeAspect="1"/>
+            </wp:cNvGraphicFramePr>
+            <a:graphic xmlns:a="http://schemas.openxmlformats.org/drawingml/2006/main">
+              <a:graphicData uri="http://schemas.openxmlformats.org/drawingml/2006/picture">
+                <pic:pic xmlns:pic="http://schemas.openxmlformats.org/drawingml/2006/picture">
+                  <pic:nvPicPr>
+                    <pic:cNvPr id="1958715570" name="Imagen 1" descr="Interfaz de usuario gráfica, Texto, Aplicación, Chat o mensaje de texto, Sitio web&#10;&#10;Descripción generada automáticamente"/>
+                    <pic:cNvPicPr/>
+                  </pic:nvPicPr>
+                  <pic:blipFill>
+                    <a:blip r:embed="rId28"/>
+                    <a:stretch>
+                      <a:fillRect/>
+                    </a:stretch>
+                  </pic:blipFill>
+                  <pic:spPr>
+                    <a:xfrm>
+                      <a:off x="0" y="0"/>
+                      <a:ext cx="5612130" cy="3942715"/>
+                    </a:xfrm>
+                    <a:prstGeom prst="rect">
+                      <a:avLst/>
+                    </a:prstGeom>
+                  </pic:spPr>
+                </pic:pic>
+              </a:graphicData>
+            </a:graphic>
+          </wp:inline>
+        </w:drawing>
+      </w:r>
+    </w:p>
+    <w:p>
+      <w:pPr>
+        <w:jc w:val="center"/>
+        <w:rPr>
+          <w:b/>
+          <w:bCs/>
+          <w:color w:val="FF0000"/>
+          <w:sz w:val="36"/>
+          <w:szCs w:val="36"/>
+        </w:rPr>
+      </w:pPr>
+      <w:r>
+        <w:rPr>
+          <w:b/>
+          <w:bCs/>
+          <w:color w:val="FF0000"/>
+          <w:sz w:val="36"/>
+          <w:szCs w:val="36"/>
+        </w:rPr>
+        <w:drawing>
+          <wp:inline distT="0" distB="0" distL="0" distR="0" wp14:anchorId="55CBB6EE" wp14:editId="5750D85B">
+            <wp:extent cx="5612130" cy="4136390"/>
+            <wp:effectExtent l="0" t="0" r="7620" b="0"/>
+            <wp:docPr id="1184789578" name="Imagen 1" descr="Interfaz de usuario gráfica, Texto, Aplicación, Chat o mensaje de texto&#10;&#10;Descripción generada automáticamente"/>
+            <wp:cNvGraphicFramePr>
+              <a:graphicFrameLocks xmlns:a="http://schemas.openxmlformats.org/drawingml/2006/main" noChangeAspect="1"/>
+            </wp:cNvGraphicFramePr>
+            <a:graphic xmlns:a="http://schemas.openxmlformats.org/drawingml/2006/main">
+              <a:graphicData uri="http://schemas.openxmlformats.org/drawingml/2006/picture">
+                <pic:pic xmlns:pic="http://schemas.openxmlformats.org/drawingml/2006/picture">
+                  <pic:nvPicPr>
+                    <pic:cNvPr id="1184789578" name="Imagen 1" descr="Interfaz de usuario gráfica, Texto, Aplicación, Chat o mensaje de texto&#10;&#10;Descripción generada automáticamente"/>
+                    <pic:cNvPicPr/>
+                  </pic:nvPicPr>
+                  <pic:blipFill>
+                    <a:blip r:embed="rId29"/>
+                    <a:stretch>
+                      <a:fillRect/>
+                    </a:stretch>
+                  </pic:blipFill>
+                  <pic:spPr>
+                    <a:xfrm>
+                      <a:off x="0" y="0"/>
+                      <a:ext cx="5612130" cy="4136390"/>
+                    </a:xfrm>
+                    <a:prstGeom prst="rect">
+                      <a:avLst/>
+                    </a:prstGeom>
+                  </pic:spPr>
+                </pic:pic>
+              </a:graphicData>
+            </a:graphic>
+          </wp:inline>
+        </w:drawing>
+      </w:r>
+    </w:p>
+    <w:p>
+      <w:pPr>
+        <w:jc w:val="center"/>
+        <w:rPr>
+          <w:b/>
+          <w:bCs/>
+          <w:color w:val="FF0000"/>
+          <w:sz w:val="36"/>
+          <w:szCs w:val="36"/>
+        </w:rPr>
+      </w:pPr>
+      <w:r>
+        <w:rPr>
+          <w:b/>
+          <w:bCs/>
+          <w:color w:val="FF0000"/>
+          <w:sz w:val="36"/>
+          <w:szCs w:val="36"/>
+        </w:rPr>
+        <w:lastRenderedPageBreak/>
+        <w:drawing>
+          <wp:inline distT="0" distB="0" distL="0" distR="0" wp14:anchorId="437A5658" wp14:editId="3EA89DDF">
+            <wp:extent cx="5612130" cy="4152265"/>
+            <wp:effectExtent l="0" t="0" r="7620" b="635"/>
+            <wp:docPr id="1147478580" name="Imagen 1" descr="Interfaz de usuario gráfica, Texto, Chat o mensaje de texto&#10;&#10;Descripción generada automáticamente"/>
+            <wp:cNvGraphicFramePr>
+              <a:graphicFrameLocks xmlns:a="http://schemas.openxmlformats.org/drawingml/2006/main" noChangeAspect="1"/>
+            </wp:cNvGraphicFramePr>
+            <a:graphic xmlns:a="http://schemas.openxmlformats.org/drawingml/2006/main">
+              <a:graphicData uri="http://schemas.openxmlformats.org/drawingml/2006/picture">
+                <pic:pic xmlns:pic="http://schemas.openxmlformats.org/drawingml/2006/picture">
+                  <pic:nvPicPr>
+                    <pic:cNvPr id="1147478580" name="Imagen 1" descr="Interfaz de usuario gráfica, Texto, Chat o mensaje de texto&#10;&#10;Descripción generada automáticamente"/>
+                    <pic:cNvPicPr/>
+                  </pic:nvPicPr>
+                  <pic:blipFill>
+                    <a:blip r:embed="rId30"/>
+                    <a:stretch>
+                      <a:fillRect/>
+                    </a:stretch>
+                  </pic:blipFill>
+                  <pic:spPr>
+                    <a:xfrm>
+                      <a:off x="0" y="0"/>
+                      <a:ext cx="5612130" cy="4152265"/>
+                    </a:xfrm>
+                    <a:prstGeom prst="rect">
+                      <a:avLst/>
+                    </a:prstGeom>
+                  </pic:spPr>
+                </pic:pic>
+              </a:graphicData>
+            </a:graphic>
+          </wp:inline>
+        </w:drawing>
+      </w:r>
+    </w:p>
+    <w:p>
+      <w:pPr>
+        <w:jc w:val="center"/>
+        <w:rPr>
+          <w:b/>
+          <w:bCs/>
+          <w:color w:val="FF0000"/>
+          <w:sz w:val="36"/>
+          <w:szCs w:val="36"/>
+        </w:rPr>
+      </w:pPr>
+      <w:r>
+        <w:rPr>
+          <w:b/>
+          <w:bCs/>
+          <w:color w:val="FF0000"/>
+          <w:sz w:val="36"/>
+          <w:szCs w:val="36"/>
+        </w:rPr>
+        <w:lastRenderedPageBreak/>
+        <w:drawing>
+          <wp:inline distT="0" distB="0" distL="0" distR="0" wp14:anchorId="728BE7FE" wp14:editId="4FAE8E59">
+            <wp:extent cx="5612130" cy="4241165"/>
+            <wp:effectExtent l="0" t="0" r="7620" b="6985"/>
+            <wp:docPr id="1189704323" name="Imagen 1" descr="Interfaz de usuario gráfica, Texto, Aplicación, Chat o mensaje de texto&#10;&#10;Descripción generada automáticamente"/>
+            <wp:cNvGraphicFramePr>
+              <a:graphicFrameLocks xmlns:a="http://schemas.openxmlformats.org/drawingml/2006/main" noChangeAspect="1"/>
+            </wp:cNvGraphicFramePr>
+            <a:graphic xmlns:a="http://schemas.openxmlformats.org/drawingml/2006/main">
+              <a:graphicData uri="http://schemas.openxmlformats.org/drawingml/2006/picture">
+                <pic:pic xmlns:pic="http://schemas.openxmlformats.org/drawingml/2006/picture">
+                  <pic:nvPicPr>
+                    <pic:cNvPr id="1189704323" name="Imagen 1" descr="Interfaz de usuario gráfica, Texto, Aplicación, Chat o mensaje de texto&#10;&#10;Descripción generada automáticamente"/>
+                    <pic:cNvPicPr/>
+                  </pic:nvPicPr>
+                  <pic:blipFill>
+                    <a:blip r:embed="rId31"/>
+                    <a:stretch>
+                      <a:fillRect/>
+                    </a:stretch>
+                  </pic:blipFill>
+                  <pic:spPr>
+                    <a:xfrm>
+                      <a:off x="0" y="0"/>
+                      <a:ext cx="5612130" cy="4241165"/>
+                    </a:xfrm>
+                    <a:prstGeom prst="rect">
+                      <a:avLst/>
+                    </a:prstGeom>
+                  </pic:spPr>
+                </pic:pic>
+              </a:graphicData>
+            </a:graphic>
+          </wp:inline>
+        </w:drawing>
+      </w:r>
+    </w:p>
+    <w:p>
+      <w:pPr>
+        <w:jc w:val="center"/>
+        <w:rPr>
+          <w:b/>
+          <w:bCs/>
+          <w:color w:val="FF0000"/>
+          <w:sz w:val="36"/>
+          <w:szCs w:val="36"/>
+        </w:rPr>
+      </w:pPr>
+      <w:r>
+        <w:rPr>
+          <w:b/>
+          <w:bCs/>
+          <w:color w:val="FF0000"/>
+          <w:sz w:val="36"/>
+          <w:szCs w:val="36"/>
+        </w:rPr>
+        <w:drawing>
+          <wp:inline distT="0" distB="0" distL="0" distR="0" wp14:anchorId="46F81B64" wp14:editId="5355FECE">
+            <wp:extent cx="5612130" cy="3843020"/>
+            <wp:effectExtent l="0" t="0" r="7620" b="5080"/>
+            <wp:docPr id="1023533690" name="Imagen 1" descr="Interfaz de usuario gráfica, Texto, Aplicación, Chat o mensaje de texto&#10;&#10;Descripción generada automáticamente"/>
+            <wp:cNvGraphicFramePr>
+              <a:graphicFrameLocks xmlns:a="http://schemas.openxmlformats.org/drawingml/2006/main" noChangeAspect="1"/>
+            </wp:cNvGraphicFramePr>
+            <a:graphic xmlns:a="http://schemas.openxmlformats.org/drawingml/2006/main">
+              <a:graphicData uri="http://schemas.openxmlformats.org/drawingml/2006/picture">
+                <pic:pic xmlns:pic="http://schemas.openxmlformats.org/drawingml/2006/picture">
+                  <pic:nvPicPr>
+                    <pic:cNvPr id="1023533690" name="Imagen 1" descr="Interfaz de usuario gráfica, Texto, Aplicación, Chat o mensaje de texto&#10;&#10;Descripción generada automáticamente"/>
+                    <pic:cNvPicPr/>
+                  </pic:nvPicPr>
+                  <pic:blipFill>
+                    <a:blip r:embed="rId32"/>
+                    <a:stretch>
+                      <a:fillRect/>
+                    </a:stretch>
+                  </pic:blipFill>
+                  <pic:spPr>
+                    <a:xfrm>
+                      <a:off x="0" y="0"/>
+                      <a:ext cx="5612130" cy="3843020"/>
                     </a:xfrm>
                     <a:prstGeom prst="rect">
                       <a:avLst/>

</xml_diff>